<commit_message>
This is my third commit with a new file added
</commit_message>
<xml_diff>
--- a/Statistics.docx
+++ b/Statistics.docx
@@ -2825,18 +2825,8 @@
           <w:sz w:val="24"/>
           <w:szCs w:val="24"/>
         </w:rPr>
-        <w:t xml:space="preserve"> – 75 </w:t>
-      </w:r>
-      <w:proofErr w:type="spellStart"/>
-      <w:r>
-        <w:rPr>
-          <w:rFonts w:ascii="Cambria" w:hAnsi="Cambria" w:cs="Sans Serif Collection"/>
-          <w:sz w:val="24"/>
-          <w:szCs w:val="24"/>
-        </w:rPr>
-        <w:t>Percential</w:t>
-      </w:r>
-      <w:proofErr w:type="spellEnd"/>
+        <w:t xml:space="preserve"> – 75 Percential</w:t>
+      </w:r>
     </w:p>
     <w:p>
       <w:pPr>
@@ -3309,35 +3299,7 @@
           <w:szCs w:val="27"/>
           <w:shd w:val="clear" w:color="auto" w:fill="FFFFFF"/>
         </w:rPr>
-        <w:t xml:space="preserve">z = </w:t>
-      </w:r>
-      <w:proofErr w:type="gramStart"/>
-      <w:r>
-        <w:rPr>
-          <w:rFonts w:ascii="Arial" w:hAnsi="Arial" w:cs="Arial"/>
-          <w:i/>
-          <w:iCs/>
-          <w:color w:val="111111"/>
-          <w:spacing w:val="1"/>
-          <w:sz w:val="27"/>
-          <w:szCs w:val="27"/>
-          <w:shd w:val="clear" w:color="auto" w:fill="FFFFFF"/>
-        </w:rPr>
-        <w:t>( x</w:t>
-      </w:r>
-      <w:proofErr w:type="gramEnd"/>
-      <w:r>
-        <w:rPr>
-          <w:rFonts w:ascii="Arial" w:hAnsi="Arial" w:cs="Arial"/>
-          <w:i/>
-          <w:iCs/>
-          <w:color w:val="111111"/>
-          <w:spacing w:val="1"/>
-          <w:sz w:val="27"/>
-          <w:szCs w:val="27"/>
-          <w:shd w:val="clear" w:color="auto" w:fill="FFFFFF"/>
-        </w:rPr>
-        <w:t xml:space="preserve"> - μ ) / σ</w:t>
+        <w:t>z = ( x - μ ) / σ</w:t>
       </w:r>
     </w:p>
     <w:p>
@@ -3508,16 +3470,7 @@
           <w:sz w:val="24"/>
           <w:szCs w:val="24"/>
         </w:rPr>
-        <w:t xml:space="preserve"> we use </w:t>
-      </w:r>
-      <w:proofErr w:type="spellStart"/>
-      <w:r>
-        <w:rPr>
-          <w:rFonts w:ascii="Cambria" w:hAnsi="Cambria" w:cs="Sans Serif Collection"/>
-          <w:sz w:val="24"/>
-          <w:szCs w:val="24"/>
-        </w:rPr>
-        <w:t>Mi</w:t>
+        <w:t xml:space="preserve"> we use Mi</w:t>
       </w:r>
       <w:r>
         <w:rPr>
@@ -3533,16 +3486,7 @@
           <w:sz w:val="24"/>
           <w:szCs w:val="24"/>
         </w:rPr>
-        <w:t>Max</w:t>
-      </w:r>
-      <w:proofErr w:type="spellEnd"/>
-      <w:r>
-        <w:rPr>
-          <w:rFonts w:ascii="Cambria" w:hAnsi="Cambria" w:cs="Sans Serif Collection"/>
-          <w:sz w:val="24"/>
-          <w:szCs w:val="24"/>
-        </w:rPr>
-        <w:t xml:space="preserve"> Scaler. </w:t>
+        <w:t xml:space="preserve">Max Scaler. </w:t>
       </w:r>
     </w:p>
     <w:p>
@@ -4802,7 +4746,7 @@
           <w:u w:val="single"/>
         </w:rPr>
         <w:lastRenderedPageBreak/>
-        <w:t>M</w:t>
+        <w:t>Machine Learning</w:t>
       </w:r>
       <w:r>
         <w:rPr>
@@ -4813,7 +4757,7 @@
           <w:szCs w:val="48"/>
           <w:u w:val="single"/>
         </w:rPr>
-        <w:t>achine Learning</w:t>
+        <w:t>:</w:t>
       </w:r>
     </w:p>
     <w:p>

</xml_diff>